<commit_message>
guia compilacion y ejecucion
</commit_message>
<xml_diff>
--- a/Documento de Diseño y Plan de Pruebas.docx
+++ b/Documento de Diseño y Plan de Pruebas.docx
@@ -79,7 +79,7 @@
     <w:p>
       <w:r>
         <w:pict w14:anchorId="5BC5357C">
-          <v:rect id="_x0000_i1130" style="width:0;height:1.5pt" o:hralign="center" o:hrstd="t" o:hr="t" fillcolor="#a0a0a0" stroked="f"/>
+          <v:rect id="_x0000_i1025" style="width:0;height:1.5pt" o:hralign="center" o:hrstd="t" o:hr="t" fillcolor="#a0a0a0" stroked="f"/>
         </w:pict>
       </w:r>
     </w:p>
@@ -268,7 +268,7 @@
     <w:p>
       <w:r>
         <w:pict w14:anchorId="37A1AA44">
-          <v:rect id="_x0000_i1131" style="width:0;height:1.5pt" o:hralign="center" o:hrstd="t" o:hr="t" fillcolor="#a0a0a0" stroked="f"/>
+          <v:rect id="_x0000_i1026" style="width:0;height:1.5pt" o:hralign="center" o:hrstd="t" o:hr="t" fillcolor="#a0a0a0" stroked="f"/>
         </w:pict>
       </w:r>
     </w:p>
@@ -855,7 +855,7 @@
       </w:pPr>
       <w:r>
         <w:pict w14:anchorId="500DD2D6">
-          <v:rect id="_x0000_i1132" style="width:0;height:1.5pt" o:hralign="center" o:hrstd="t" o:hr="t" fillcolor="#a0a0a0" stroked="f"/>
+          <v:rect id="_x0000_i1027" style="width:0;height:1.5pt" o:hralign="center" o:hrstd="t" o:hr="t" fillcolor="#a0a0a0" stroked="f"/>
         </w:pict>
       </w:r>
     </w:p>
@@ -1295,7 +1295,7 @@
     <w:p>
       <w:r>
         <w:pict w14:anchorId="3D5E374E">
-          <v:rect id="_x0000_i1145" style="width:0;height:1.5pt" o:hralign="center" o:hrstd="t" o:hr="t" fillcolor="#a0a0a0" stroked="f"/>
+          <v:rect id="_x0000_i1028" style="width:0;height:1.5pt" o:hralign="center" o:hrstd="t" o:hr="t" fillcolor="#a0a0a0" stroked="f"/>
         </w:pict>
       </w:r>
     </w:p>
@@ -2529,33 +2529,953 @@
       </w:pPr>
       <w:r>
         <w:pict w14:anchorId="627C83D3">
-          <v:rect id="_x0000_i1134" style="width:0;height:1.5pt" o:hralign="center" o:hrstd="t" o:hr="t" fillcolor="#a0a0a0" stroked="f"/>
+          <v:rect id="_x0000_i1029" style="width:0;height:1.5pt" o:hralign="center" o:hrstd="t" o:hr="t" fillcolor="#a0a0a0" stroked="f"/>
         </w:pict>
       </w:r>
     </w:p>
     <w:p>
       <w:pPr>
-        <w:pStyle w:val="Ttulo2"/>
-      </w:pPr>
-      <w:r>
-        <w:t>6. Conclusión</w:t>
-      </w:r>
-    </w:p>
-    <w:p>
-      <w:pPr>
-        <w:pStyle w:val="NormalWeb"/>
-      </w:pPr>
-      <w:r>
-        <w:t xml:space="preserve">Este documento presenta el diseño del sistema y las pruebas para la función </w:t>
-      </w:r>
-      <w:r>
-        <w:rPr>
-          <w:rStyle w:val="CdigoHTML"/>
-        </w:rPr>
-        <w:t>proyeccion2D</w:t>
-      </w:r>
-      <w:r>
-        <w:t>, asegurando su correcto funcionamiento en distintos escenarios. Con estas pruebas, se garantiza la robustez del sistema y la precisión en el procesamiento de imágenes.</w:t>
+        <w:spacing w:before="100" w:beforeAutospacing="1" w:after="100" w:afterAutospacing="1" w:line="240" w:lineRule="auto"/>
+        <w:outlineLvl w:val="0"/>
+        <w:rPr>
+          <w:rFonts w:ascii="Times New Roman" w:eastAsia="Times New Roman" w:hAnsi="Times New Roman" w:cs="Times New Roman"/>
+          <w:b/>
+          <w:bCs/>
+          <w:kern w:val="36"/>
+          <w:sz w:val="48"/>
+          <w:szCs w:val="48"/>
+          <w:lang w:eastAsia="es-CO"/>
+        </w:rPr>
+      </w:pPr>
+      <w:r>
+        <w:rPr>
+          <w:rFonts w:ascii="Times New Roman" w:eastAsia="Times New Roman" w:hAnsi="Times New Roman" w:cs="Times New Roman"/>
+          <w:b/>
+          <w:bCs/>
+          <w:kern w:val="36"/>
+          <w:sz w:val="48"/>
+          <w:szCs w:val="48"/>
+          <w:lang w:eastAsia="es-CO"/>
+        </w:rPr>
+        <w:t>Guía para Clonar, Compilar y Ejecutar el Programa desde GitHub</w:t>
+      </w:r>
+    </w:p>
+    <w:p>
+      <w:pPr>
+        <w:spacing w:before="100" w:beforeAutospacing="1" w:after="100" w:afterAutospacing="1" w:line="240" w:lineRule="auto"/>
+        <w:outlineLvl w:val="1"/>
+        <w:rPr>
+          <w:rFonts w:ascii="Times New Roman" w:eastAsia="Times New Roman" w:hAnsi="Times New Roman" w:cs="Times New Roman"/>
+          <w:b/>
+          <w:bCs/>
+          <w:sz w:val="36"/>
+          <w:szCs w:val="36"/>
+          <w:lang w:eastAsia="es-CO"/>
+        </w:rPr>
+      </w:pPr>
+      <w:r>
+        <w:rPr>
+          <w:rFonts w:ascii="Times New Roman" w:eastAsia="Times New Roman" w:hAnsi="Times New Roman" w:cs="Times New Roman"/>
+          <w:b/>
+          <w:bCs/>
+          <w:sz w:val="36"/>
+          <w:szCs w:val="36"/>
+          <w:lang w:eastAsia="es-CO"/>
+        </w:rPr>
+        <w:t>1. Clonar el Repositorio</w:t>
+      </w:r>
+    </w:p>
+    <w:p>
+      <w:pPr>
+        <w:spacing w:before="100" w:beforeAutospacing="1" w:after="100" w:afterAutospacing="1" w:line="240" w:lineRule="auto"/>
+        <w:rPr>
+          <w:rFonts w:ascii="Times New Roman" w:eastAsia="Times New Roman" w:hAnsi="Times New Roman" w:cs="Times New Roman"/>
+          <w:sz w:val="24"/>
+          <w:szCs w:val="24"/>
+          <w:lang w:eastAsia="es-CO"/>
+        </w:rPr>
+      </w:pPr>
+      <w:r>
+        <w:rPr>
+          <w:rFonts w:ascii="Times New Roman" w:eastAsia="Times New Roman" w:hAnsi="Times New Roman" w:cs="Times New Roman"/>
+          <w:sz w:val="24"/>
+          <w:szCs w:val="24"/>
+          <w:lang w:eastAsia="es-CO"/>
+        </w:rPr>
+        <w:t>Para obtener el código fuente del programa, debe clonar el repositorio desde GitHub.</w:t>
+      </w:r>
+    </w:p>
+    <w:p>
+      <w:pPr>
+        <w:spacing w:before="100" w:beforeAutospacing="1" w:after="100" w:afterAutospacing="1" w:line="240" w:lineRule="auto"/>
+        <w:outlineLvl w:val="2"/>
+        <w:rPr>
+          <w:rFonts w:ascii="Times New Roman" w:eastAsia="Times New Roman" w:hAnsi="Times New Roman" w:cs="Times New Roman"/>
+          <w:b/>
+          <w:bCs/>
+          <w:sz w:val="27"/>
+          <w:szCs w:val="27"/>
+          <w:lang w:eastAsia="es-CO"/>
+        </w:rPr>
+      </w:pPr>
+      <w:r>
+        <w:rPr>
+          <w:rFonts w:ascii="Segoe UI Emoji" w:eastAsia="Times New Roman" w:hAnsi="Segoe UI Emoji" w:cs="Segoe UI Emoji"/>
+          <w:b/>
+          <w:bCs/>
+          <w:sz w:val="27"/>
+          <w:szCs w:val="27"/>
+          <w:lang w:eastAsia="es-CO"/>
+        </w:rPr>
+        <w:t>🔹</w:t>
+      </w:r>
+      <w:r>
+        <w:rPr>
+          <w:rFonts w:ascii="Times New Roman" w:eastAsia="Times New Roman" w:hAnsi="Times New Roman" w:cs="Times New Roman"/>
+          <w:b/>
+          <w:bCs/>
+          <w:sz w:val="27"/>
+          <w:szCs w:val="27"/>
+          <w:lang w:eastAsia="es-CO"/>
+        </w:rPr>
+        <w:t xml:space="preserve"> Instrucciones:</w:t>
+      </w:r>
+    </w:p>
+    <w:p>
+      <w:pPr>
+        <w:numPr>
+          <w:ilvl w:val="0"/>
+          <w:numId w:val="11"/>
+        </w:numPr>
+        <w:spacing w:before="100" w:beforeAutospacing="1" w:after="100" w:afterAutospacing="1" w:line="240" w:lineRule="auto"/>
+        <w:rPr>
+          <w:rFonts w:ascii="Times New Roman" w:eastAsia="Times New Roman" w:hAnsi="Times New Roman" w:cs="Times New Roman"/>
+          <w:sz w:val="24"/>
+          <w:szCs w:val="24"/>
+          <w:lang w:eastAsia="es-CO"/>
+        </w:rPr>
+      </w:pPr>
+      <w:r>
+        <w:rPr>
+          <w:rFonts w:ascii="Times New Roman" w:eastAsia="Times New Roman" w:hAnsi="Times New Roman" w:cs="Times New Roman"/>
+          <w:b/>
+          <w:bCs/>
+          <w:sz w:val="24"/>
+          <w:szCs w:val="24"/>
+          <w:lang w:eastAsia="es-CO"/>
+        </w:rPr>
+        <w:t xml:space="preserve">Abrir la terminal (Linux/macOS) o Git </w:t>
+      </w:r>
+      <w:proofErr w:type="spellStart"/>
+      <w:r>
+        <w:rPr>
+          <w:rFonts w:ascii="Times New Roman" w:eastAsia="Times New Roman" w:hAnsi="Times New Roman" w:cs="Times New Roman"/>
+          <w:b/>
+          <w:bCs/>
+          <w:sz w:val="24"/>
+          <w:szCs w:val="24"/>
+          <w:lang w:eastAsia="es-CO"/>
+        </w:rPr>
+        <w:t>Bash</w:t>
+      </w:r>
+      <w:proofErr w:type="spellEnd"/>
+      <w:r>
+        <w:rPr>
+          <w:rFonts w:ascii="Times New Roman" w:eastAsia="Times New Roman" w:hAnsi="Times New Roman" w:cs="Times New Roman"/>
+          <w:b/>
+          <w:bCs/>
+          <w:sz w:val="24"/>
+          <w:szCs w:val="24"/>
+          <w:lang w:eastAsia="es-CO"/>
+        </w:rPr>
+        <w:t xml:space="preserve"> (Windows).</w:t>
+      </w:r>
+    </w:p>
+    <w:p>
+      <w:pPr>
+        <w:numPr>
+          <w:ilvl w:val="0"/>
+          <w:numId w:val="11"/>
+        </w:numPr>
+        <w:spacing w:before="100" w:beforeAutospacing="1" w:after="100" w:afterAutospacing="1" w:line="240" w:lineRule="auto"/>
+        <w:rPr>
+          <w:rFonts w:ascii="Times New Roman" w:eastAsia="Times New Roman" w:hAnsi="Times New Roman" w:cs="Times New Roman"/>
+          <w:sz w:val="24"/>
+          <w:szCs w:val="24"/>
+          <w:lang w:eastAsia="es-CO"/>
+        </w:rPr>
+      </w:pPr>
+      <w:r>
+        <w:rPr>
+          <w:rFonts w:ascii="Times New Roman" w:eastAsia="Times New Roman" w:hAnsi="Times New Roman" w:cs="Times New Roman"/>
+          <w:b/>
+          <w:bCs/>
+          <w:sz w:val="24"/>
+          <w:szCs w:val="24"/>
+          <w:lang w:eastAsia="es-CO"/>
+        </w:rPr>
+        <w:t>Ejecutar el siguiente comando:</w:t>
+      </w:r>
+      <w:r>
+        <w:rPr>
+          <w:rFonts w:ascii="Times New Roman" w:eastAsia="Times New Roman" w:hAnsi="Times New Roman" w:cs="Times New Roman"/>
+          <w:sz w:val="24"/>
+          <w:szCs w:val="24"/>
+          <w:lang w:eastAsia="es-CO"/>
+        </w:rPr>
+        <w:t xml:space="preserve"> </w:t>
+      </w:r>
+    </w:p>
+    <w:p>
+      <w:pPr>
+        <w:numPr>
+          <w:ilvl w:val="0"/>
+          <w:numId w:val="11"/>
+        </w:numPr>
+        <w:tabs>
+          <w:tab w:val="clear" w:pos="720"/>
+          <w:tab w:val="left" w:pos="916"/>
+          <w:tab w:val="left" w:pos="1832"/>
+          <w:tab w:val="left" w:pos="2748"/>
+          <w:tab w:val="left" w:pos="3664"/>
+          <w:tab w:val="left" w:pos="4580"/>
+          <w:tab w:val="left" w:pos="5496"/>
+          <w:tab w:val="left" w:pos="6412"/>
+          <w:tab w:val="left" w:pos="7328"/>
+          <w:tab w:val="left" w:pos="8244"/>
+          <w:tab w:val="left" w:pos="9160"/>
+          <w:tab w:val="left" w:pos="10076"/>
+          <w:tab w:val="left" w:pos="10992"/>
+          <w:tab w:val="left" w:pos="11908"/>
+          <w:tab w:val="left" w:pos="12824"/>
+          <w:tab w:val="left" w:pos="13740"/>
+          <w:tab w:val="left" w:pos="14656"/>
+        </w:tabs>
+        <w:spacing w:after="0" w:line="240" w:lineRule="auto"/>
+        <w:rPr>
+          <w:rFonts w:ascii="Courier New" w:eastAsia="Times New Roman" w:hAnsi="Courier New" w:cs="Courier New"/>
+          <w:sz w:val="20"/>
+          <w:szCs w:val="20"/>
+          <w:lang w:val="en-US" w:eastAsia="es-CO"/>
+        </w:rPr>
+      </w:pPr>
+      <w:r>
+        <w:rPr>
+          <w:rFonts w:ascii="Courier New" w:eastAsia="Times New Roman" w:hAnsi="Courier New" w:cs="Courier New"/>
+          <w:sz w:val="20"/>
+          <w:szCs w:val="20"/>
+          <w:lang w:val="en-US" w:eastAsia="es-CO"/>
+        </w:rPr>
+        <w:t>git clone https://github.com/jeisonAlfonso/entrega1-ED.git</w:t>
+      </w:r>
+    </w:p>
+    <w:p>
+      <w:pPr>
+        <w:numPr>
+          <w:ilvl w:val="0"/>
+          <w:numId w:val="11"/>
+        </w:numPr>
+        <w:spacing w:before="100" w:beforeAutospacing="1" w:after="100" w:afterAutospacing="1" w:line="240" w:lineRule="auto"/>
+        <w:rPr>
+          <w:rFonts w:ascii="Times New Roman" w:eastAsia="Times New Roman" w:hAnsi="Times New Roman" w:cs="Times New Roman"/>
+          <w:sz w:val="24"/>
+          <w:szCs w:val="24"/>
+          <w:lang w:eastAsia="es-CO"/>
+        </w:rPr>
+      </w:pPr>
+      <w:r>
+        <w:rPr>
+          <w:rFonts w:ascii="Times New Roman" w:eastAsia="Times New Roman" w:hAnsi="Times New Roman" w:cs="Times New Roman"/>
+          <w:b/>
+          <w:bCs/>
+          <w:sz w:val="24"/>
+          <w:szCs w:val="24"/>
+          <w:lang w:eastAsia="es-CO"/>
+        </w:rPr>
+        <w:t>Entrar a la carpeta del repositorio clonado:</w:t>
+      </w:r>
+      <w:r>
+        <w:rPr>
+          <w:rFonts w:ascii="Times New Roman" w:eastAsia="Times New Roman" w:hAnsi="Times New Roman" w:cs="Times New Roman"/>
+          <w:sz w:val="24"/>
+          <w:szCs w:val="24"/>
+          <w:lang w:eastAsia="es-CO"/>
+        </w:rPr>
+        <w:t xml:space="preserve"> </w:t>
+      </w:r>
+    </w:p>
+    <w:p>
+      <w:pPr>
+        <w:numPr>
+          <w:ilvl w:val="0"/>
+          <w:numId w:val="11"/>
+        </w:numPr>
+        <w:tabs>
+          <w:tab w:val="clear" w:pos="720"/>
+          <w:tab w:val="left" w:pos="916"/>
+          <w:tab w:val="left" w:pos="1832"/>
+          <w:tab w:val="left" w:pos="2748"/>
+          <w:tab w:val="left" w:pos="3664"/>
+          <w:tab w:val="left" w:pos="4580"/>
+          <w:tab w:val="left" w:pos="5496"/>
+          <w:tab w:val="left" w:pos="6412"/>
+          <w:tab w:val="left" w:pos="7328"/>
+          <w:tab w:val="left" w:pos="8244"/>
+          <w:tab w:val="left" w:pos="9160"/>
+          <w:tab w:val="left" w:pos="10076"/>
+          <w:tab w:val="left" w:pos="10992"/>
+          <w:tab w:val="left" w:pos="11908"/>
+          <w:tab w:val="left" w:pos="12824"/>
+          <w:tab w:val="left" w:pos="13740"/>
+          <w:tab w:val="left" w:pos="14656"/>
+        </w:tabs>
+        <w:spacing w:after="0" w:line="240" w:lineRule="auto"/>
+        <w:rPr>
+          <w:rFonts w:ascii="Courier New" w:eastAsia="Times New Roman" w:hAnsi="Courier New" w:cs="Courier New"/>
+          <w:sz w:val="20"/>
+          <w:szCs w:val="20"/>
+          <w:lang w:eastAsia="es-CO"/>
+        </w:rPr>
+      </w:pPr>
+      <w:r>
+        <w:rPr>
+          <w:rFonts w:ascii="Courier New" w:eastAsia="Times New Roman" w:hAnsi="Courier New" w:cs="Courier New"/>
+          <w:sz w:val="20"/>
+          <w:szCs w:val="20"/>
+          <w:lang w:eastAsia="es-CO"/>
+        </w:rPr>
+        <w:t>cd entrega1-ED</w:t>
+      </w:r>
+    </w:p>
+    <w:p>
+      <w:pPr>
+        <w:spacing w:after="0" w:line="240" w:lineRule="auto"/>
+        <w:rPr>
+          <w:rFonts w:ascii="Times New Roman" w:eastAsia="Times New Roman" w:hAnsi="Times New Roman" w:cs="Times New Roman"/>
+          <w:sz w:val="24"/>
+          <w:szCs w:val="24"/>
+          <w:lang w:eastAsia="es-CO"/>
+        </w:rPr>
+      </w:pPr>
+      <w:r>
+        <w:rPr>
+          <w:rFonts w:ascii="Times New Roman" w:eastAsia="Times New Roman" w:hAnsi="Times New Roman" w:cs="Times New Roman"/>
+          <w:sz w:val="24"/>
+          <w:szCs w:val="24"/>
+          <w:lang w:eastAsia="es-CO"/>
+        </w:rPr>
+        <w:pict w14:anchorId="2C278DF1">
+          <v:rect id="_x0000_i1030" style="width:0;height:1.5pt" o:hralign="center" o:hrstd="t" o:hr="t" fillcolor="#a0a0a0" stroked="f"/>
+        </w:pict>
+      </w:r>
+    </w:p>
+    <w:p>
+      <w:pPr>
+        <w:spacing w:before="100" w:beforeAutospacing="1" w:after="100" w:afterAutospacing="1" w:line="240" w:lineRule="auto"/>
+        <w:outlineLvl w:val="1"/>
+        <w:rPr>
+          <w:rFonts w:ascii="Times New Roman" w:eastAsia="Times New Roman" w:hAnsi="Times New Roman" w:cs="Times New Roman"/>
+          <w:b/>
+          <w:bCs/>
+          <w:sz w:val="36"/>
+          <w:szCs w:val="36"/>
+          <w:lang w:eastAsia="es-CO"/>
+        </w:rPr>
+      </w:pPr>
+      <w:r>
+        <w:rPr>
+          <w:rFonts w:ascii="Times New Roman" w:eastAsia="Times New Roman" w:hAnsi="Times New Roman" w:cs="Times New Roman"/>
+          <w:b/>
+          <w:bCs/>
+          <w:sz w:val="36"/>
+          <w:szCs w:val="36"/>
+          <w:lang w:eastAsia="es-CO"/>
+        </w:rPr>
+        <w:t>2. Compilar el Programa</w:t>
+      </w:r>
+    </w:p>
+    <w:p>
+      <w:pPr>
+        <w:spacing w:before="100" w:beforeAutospacing="1" w:after="100" w:afterAutospacing="1" w:line="240" w:lineRule="auto"/>
+        <w:rPr>
+          <w:rFonts w:ascii="Times New Roman" w:eastAsia="Times New Roman" w:hAnsi="Times New Roman" w:cs="Times New Roman"/>
+          <w:sz w:val="24"/>
+          <w:szCs w:val="24"/>
+          <w:lang w:eastAsia="es-CO"/>
+        </w:rPr>
+      </w:pPr>
+      <w:r>
+        <w:rPr>
+          <w:rFonts w:ascii="Times New Roman" w:eastAsia="Times New Roman" w:hAnsi="Times New Roman" w:cs="Times New Roman"/>
+          <w:sz w:val="24"/>
+          <w:szCs w:val="24"/>
+          <w:lang w:eastAsia="es-CO"/>
+        </w:rPr>
+        <w:t>Una vez dentro de la carpeta del repositorio, debe compilar el código.</w:t>
+      </w:r>
+    </w:p>
+    <w:p>
+      <w:pPr>
+        <w:spacing w:before="100" w:beforeAutospacing="1" w:after="100" w:afterAutospacing="1" w:line="240" w:lineRule="auto"/>
+        <w:outlineLvl w:val="2"/>
+        <w:rPr>
+          <w:rFonts w:ascii="Times New Roman" w:eastAsia="Times New Roman" w:hAnsi="Times New Roman" w:cs="Times New Roman"/>
+          <w:b/>
+          <w:bCs/>
+          <w:sz w:val="27"/>
+          <w:szCs w:val="27"/>
+          <w:lang w:eastAsia="es-CO"/>
+        </w:rPr>
+      </w:pPr>
+      <w:r>
+        <w:rPr>
+          <w:rFonts w:ascii="Segoe UI Emoji" w:eastAsia="Times New Roman" w:hAnsi="Segoe UI Emoji" w:cs="Segoe UI Emoji"/>
+          <w:b/>
+          <w:bCs/>
+          <w:sz w:val="27"/>
+          <w:szCs w:val="27"/>
+          <w:lang w:eastAsia="es-CO"/>
+        </w:rPr>
+        <w:t>🔹</w:t>
+      </w:r>
+      <w:r>
+        <w:rPr>
+          <w:rFonts w:ascii="Times New Roman" w:eastAsia="Times New Roman" w:hAnsi="Times New Roman" w:cs="Times New Roman"/>
+          <w:b/>
+          <w:bCs/>
+          <w:sz w:val="27"/>
+          <w:szCs w:val="27"/>
+          <w:lang w:eastAsia="es-CO"/>
+        </w:rPr>
+        <w:t xml:space="preserve"> En Linux/macOS:</w:t>
+      </w:r>
+    </w:p>
+    <w:p>
+      <w:pPr>
+        <w:tabs>
+          <w:tab w:val="left" w:pos="916"/>
+          <w:tab w:val="left" w:pos="1832"/>
+          <w:tab w:val="left" w:pos="2748"/>
+          <w:tab w:val="left" w:pos="3664"/>
+          <w:tab w:val="left" w:pos="4580"/>
+          <w:tab w:val="left" w:pos="5496"/>
+          <w:tab w:val="left" w:pos="6412"/>
+          <w:tab w:val="left" w:pos="7328"/>
+          <w:tab w:val="left" w:pos="8244"/>
+          <w:tab w:val="left" w:pos="9160"/>
+          <w:tab w:val="left" w:pos="10076"/>
+          <w:tab w:val="left" w:pos="10992"/>
+          <w:tab w:val="left" w:pos="11908"/>
+          <w:tab w:val="left" w:pos="12824"/>
+          <w:tab w:val="left" w:pos="13740"/>
+          <w:tab w:val="left" w:pos="14656"/>
+        </w:tabs>
+        <w:spacing w:after="0" w:line="240" w:lineRule="auto"/>
+        <w:rPr>
+          <w:rFonts w:ascii="Courier New" w:eastAsia="Times New Roman" w:hAnsi="Courier New" w:cs="Courier New"/>
+          <w:sz w:val="20"/>
+          <w:szCs w:val="20"/>
+          <w:lang w:eastAsia="es-CO"/>
+        </w:rPr>
+      </w:pPr>
+      <w:r>
+        <w:rPr>
+          <w:rFonts w:ascii="Courier New" w:eastAsia="Times New Roman" w:hAnsi="Courier New" w:cs="Courier New"/>
+          <w:sz w:val="20"/>
+          <w:szCs w:val="20"/>
+          <w:lang w:eastAsia="es-CO"/>
+        </w:rPr>
+        <w:t>g++ -o programa main.cpp</w:t>
+      </w:r>
+    </w:p>
+    <w:p>
+      <w:pPr>
+        <w:spacing w:before="100" w:beforeAutospacing="1" w:after="100" w:afterAutospacing="1" w:line="240" w:lineRule="auto"/>
+        <w:outlineLvl w:val="2"/>
+        <w:rPr>
+          <w:rFonts w:ascii="Times New Roman" w:eastAsia="Times New Roman" w:hAnsi="Times New Roman" w:cs="Times New Roman"/>
+          <w:b/>
+          <w:bCs/>
+          <w:sz w:val="27"/>
+          <w:szCs w:val="27"/>
+          <w:lang w:eastAsia="es-CO"/>
+        </w:rPr>
+      </w:pPr>
+      <w:r>
+        <w:rPr>
+          <w:rFonts w:ascii="Segoe UI Emoji" w:eastAsia="Times New Roman" w:hAnsi="Segoe UI Emoji" w:cs="Segoe UI Emoji"/>
+          <w:b/>
+          <w:bCs/>
+          <w:sz w:val="27"/>
+          <w:szCs w:val="27"/>
+          <w:lang w:eastAsia="es-CO"/>
+        </w:rPr>
+        <w:t>🔹</w:t>
+      </w:r>
+      <w:r>
+        <w:rPr>
+          <w:rFonts w:ascii="Times New Roman" w:eastAsia="Times New Roman" w:hAnsi="Times New Roman" w:cs="Times New Roman"/>
+          <w:b/>
+          <w:bCs/>
+          <w:sz w:val="27"/>
+          <w:szCs w:val="27"/>
+          <w:lang w:eastAsia="es-CO"/>
+        </w:rPr>
+        <w:t xml:space="preserve"> En Windows (con </w:t>
+      </w:r>
+      <w:proofErr w:type="spellStart"/>
+      <w:r>
+        <w:rPr>
+          <w:rFonts w:ascii="Times New Roman" w:eastAsia="Times New Roman" w:hAnsi="Times New Roman" w:cs="Times New Roman"/>
+          <w:b/>
+          <w:bCs/>
+          <w:sz w:val="27"/>
+          <w:szCs w:val="27"/>
+          <w:lang w:eastAsia="es-CO"/>
+        </w:rPr>
+        <w:t>MinGW</w:t>
+      </w:r>
+      <w:proofErr w:type="spellEnd"/>
+      <w:r>
+        <w:rPr>
+          <w:rFonts w:ascii="Times New Roman" w:eastAsia="Times New Roman" w:hAnsi="Times New Roman" w:cs="Times New Roman"/>
+          <w:b/>
+          <w:bCs/>
+          <w:sz w:val="27"/>
+          <w:szCs w:val="27"/>
+          <w:lang w:eastAsia="es-CO"/>
+        </w:rPr>
+        <w:t>):</w:t>
+      </w:r>
+    </w:p>
+    <w:p>
+      <w:pPr>
+        <w:tabs>
+          <w:tab w:val="left" w:pos="916"/>
+          <w:tab w:val="left" w:pos="1832"/>
+          <w:tab w:val="left" w:pos="2748"/>
+          <w:tab w:val="left" w:pos="3664"/>
+          <w:tab w:val="left" w:pos="4580"/>
+          <w:tab w:val="left" w:pos="5496"/>
+          <w:tab w:val="left" w:pos="6412"/>
+          <w:tab w:val="left" w:pos="7328"/>
+          <w:tab w:val="left" w:pos="8244"/>
+          <w:tab w:val="left" w:pos="9160"/>
+          <w:tab w:val="left" w:pos="10076"/>
+          <w:tab w:val="left" w:pos="10992"/>
+          <w:tab w:val="left" w:pos="11908"/>
+          <w:tab w:val="left" w:pos="12824"/>
+          <w:tab w:val="left" w:pos="13740"/>
+          <w:tab w:val="left" w:pos="14656"/>
+        </w:tabs>
+        <w:spacing w:after="0" w:line="240" w:lineRule="auto"/>
+        <w:rPr>
+          <w:rFonts w:ascii="Courier New" w:eastAsia="Times New Roman" w:hAnsi="Courier New" w:cs="Courier New"/>
+          <w:sz w:val="20"/>
+          <w:szCs w:val="20"/>
+          <w:lang w:eastAsia="es-CO"/>
+        </w:rPr>
+      </w:pPr>
+      <w:r>
+        <w:rPr>
+          <w:rFonts w:ascii="Courier New" w:eastAsia="Times New Roman" w:hAnsi="Courier New" w:cs="Courier New"/>
+          <w:sz w:val="20"/>
+          <w:szCs w:val="20"/>
+          <w:lang w:eastAsia="es-CO"/>
+        </w:rPr>
+        <w:t>g++ -o programa.exe main.cpp</w:t>
+      </w:r>
+    </w:p>
+    <w:p>
+      <w:pPr>
+        <w:spacing w:before="100" w:beforeAutospacing="1" w:after="100" w:afterAutospacing="1" w:line="240" w:lineRule="auto"/>
+        <w:rPr>
+          <w:rFonts w:ascii="Times New Roman" w:eastAsia="Times New Roman" w:hAnsi="Times New Roman" w:cs="Times New Roman"/>
+          <w:sz w:val="24"/>
+          <w:szCs w:val="24"/>
+          <w:lang w:eastAsia="es-CO"/>
+        </w:rPr>
+      </w:pPr>
+      <w:r>
+        <w:rPr>
+          <w:rFonts w:ascii="Times New Roman" w:eastAsia="Times New Roman" w:hAnsi="Times New Roman" w:cs="Times New Roman"/>
+          <w:sz w:val="24"/>
+          <w:szCs w:val="24"/>
+          <w:lang w:eastAsia="es-CO"/>
+        </w:rPr>
+        <w:t xml:space="preserve">Si la compilación es exitosa, se generará un archivo ejecutable llamado </w:t>
+      </w:r>
+      <w:r>
+        <w:rPr>
+          <w:rFonts w:ascii="Courier New" w:eastAsia="Times New Roman" w:hAnsi="Courier New" w:cs="Courier New"/>
+          <w:sz w:val="20"/>
+          <w:szCs w:val="20"/>
+          <w:lang w:eastAsia="es-CO"/>
+        </w:rPr>
+        <w:t>programa</w:t>
+      </w:r>
+      <w:r>
+        <w:rPr>
+          <w:rFonts w:ascii="Times New Roman" w:eastAsia="Times New Roman" w:hAnsi="Times New Roman" w:cs="Times New Roman"/>
+          <w:sz w:val="24"/>
+          <w:szCs w:val="24"/>
+          <w:lang w:eastAsia="es-CO"/>
+        </w:rPr>
+        <w:t xml:space="preserve"> (en Linux/macOS) o </w:t>
+      </w:r>
+      <w:r>
+        <w:rPr>
+          <w:rFonts w:ascii="Courier New" w:eastAsia="Times New Roman" w:hAnsi="Courier New" w:cs="Courier New"/>
+          <w:sz w:val="20"/>
+          <w:szCs w:val="20"/>
+          <w:lang w:eastAsia="es-CO"/>
+        </w:rPr>
+        <w:t>programa.exe</w:t>
+      </w:r>
+      <w:r>
+        <w:rPr>
+          <w:rFonts w:ascii="Times New Roman" w:eastAsia="Times New Roman" w:hAnsi="Times New Roman" w:cs="Times New Roman"/>
+          <w:sz w:val="24"/>
+          <w:szCs w:val="24"/>
+          <w:lang w:eastAsia="es-CO"/>
+        </w:rPr>
+        <w:t xml:space="preserve"> (en Windows).</w:t>
+      </w:r>
+    </w:p>
+    <w:p>
+      <w:pPr>
+        <w:spacing w:after="0" w:line="240" w:lineRule="auto"/>
+        <w:rPr>
+          <w:rFonts w:ascii="Times New Roman" w:eastAsia="Times New Roman" w:hAnsi="Times New Roman" w:cs="Times New Roman"/>
+          <w:sz w:val="24"/>
+          <w:szCs w:val="24"/>
+          <w:lang w:eastAsia="es-CO"/>
+        </w:rPr>
+      </w:pPr>
+      <w:r>
+        <w:rPr>
+          <w:rFonts w:ascii="Times New Roman" w:eastAsia="Times New Roman" w:hAnsi="Times New Roman" w:cs="Times New Roman"/>
+          <w:sz w:val="24"/>
+          <w:szCs w:val="24"/>
+          <w:lang w:eastAsia="es-CO"/>
+        </w:rPr>
+        <w:pict w14:anchorId="047D12CC">
+          <v:rect id="_x0000_i1031" style="width:0;height:1.5pt" o:hralign="center" o:hrstd="t" o:hr="t" fillcolor="#a0a0a0" stroked="f"/>
+        </w:pict>
+      </w:r>
+    </w:p>
+    <w:p>
+      <w:pPr>
+        <w:spacing w:before="100" w:beforeAutospacing="1" w:after="100" w:afterAutospacing="1" w:line="240" w:lineRule="auto"/>
+        <w:outlineLvl w:val="1"/>
+        <w:rPr>
+          <w:rFonts w:ascii="Times New Roman" w:eastAsia="Times New Roman" w:hAnsi="Times New Roman" w:cs="Times New Roman"/>
+          <w:b/>
+          <w:bCs/>
+          <w:sz w:val="36"/>
+          <w:szCs w:val="36"/>
+          <w:lang w:eastAsia="es-CO"/>
+        </w:rPr>
+      </w:pPr>
+      <w:r>
+        <w:rPr>
+          <w:rFonts w:ascii="Times New Roman" w:eastAsia="Times New Roman" w:hAnsi="Times New Roman" w:cs="Times New Roman"/>
+          <w:b/>
+          <w:bCs/>
+          <w:sz w:val="36"/>
+          <w:szCs w:val="36"/>
+          <w:lang w:eastAsia="es-CO"/>
+        </w:rPr>
+        <w:t>3. Ejecutar el Programa</w:t>
+      </w:r>
+    </w:p>
+    <w:p>
+      <w:pPr>
+        <w:spacing w:before="100" w:beforeAutospacing="1" w:after="100" w:afterAutospacing="1" w:line="240" w:lineRule="auto"/>
+        <w:rPr>
+          <w:rFonts w:ascii="Times New Roman" w:eastAsia="Times New Roman" w:hAnsi="Times New Roman" w:cs="Times New Roman"/>
+          <w:sz w:val="24"/>
+          <w:szCs w:val="24"/>
+          <w:lang w:eastAsia="es-CO"/>
+        </w:rPr>
+      </w:pPr>
+      <w:r>
+        <w:rPr>
+          <w:rFonts w:ascii="Times New Roman" w:eastAsia="Times New Roman" w:hAnsi="Times New Roman" w:cs="Times New Roman"/>
+          <w:sz w:val="24"/>
+          <w:szCs w:val="24"/>
+          <w:lang w:eastAsia="es-CO"/>
+        </w:rPr>
+        <w:t>Después de compilar, puede ejecutar el programa con los siguientes comandos:</w:t>
+      </w:r>
+    </w:p>
+    <w:p>
+      <w:pPr>
+        <w:spacing w:before="100" w:beforeAutospacing="1" w:after="100" w:afterAutospacing="1" w:line="240" w:lineRule="auto"/>
+        <w:outlineLvl w:val="2"/>
+        <w:rPr>
+          <w:rFonts w:ascii="Times New Roman" w:eastAsia="Times New Roman" w:hAnsi="Times New Roman" w:cs="Times New Roman"/>
+          <w:b/>
+          <w:bCs/>
+          <w:sz w:val="27"/>
+          <w:szCs w:val="27"/>
+          <w:lang w:eastAsia="es-CO"/>
+        </w:rPr>
+      </w:pPr>
+      <w:r>
+        <w:rPr>
+          <w:rFonts w:ascii="Segoe UI Emoji" w:eastAsia="Times New Roman" w:hAnsi="Segoe UI Emoji" w:cs="Segoe UI Emoji"/>
+          <w:b/>
+          <w:bCs/>
+          <w:sz w:val="27"/>
+          <w:szCs w:val="27"/>
+          <w:lang w:eastAsia="es-CO"/>
+        </w:rPr>
+        <w:lastRenderedPageBreak/>
+        <w:t>🔹</w:t>
+      </w:r>
+      <w:r>
+        <w:rPr>
+          <w:rFonts w:ascii="Times New Roman" w:eastAsia="Times New Roman" w:hAnsi="Times New Roman" w:cs="Times New Roman"/>
+          <w:b/>
+          <w:bCs/>
+          <w:sz w:val="27"/>
+          <w:szCs w:val="27"/>
+          <w:lang w:eastAsia="es-CO"/>
+        </w:rPr>
+        <w:t xml:space="preserve"> En Linux/macOS:</w:t>
+      </w:r>
+    </w:p>
+    <w:p>
+      <w:pPr>
+        <w:tabs>
+          <w:tab w:val="left" w:pos="916"/>
+          <w:tab w:val="left" w:pos="1832"/>
+          <w:tab w:val="left" w:pos="2748"/>
+          <w:tab w:val="left" w:pos="3664"/>
+          <w:tab w:val="left" w:pos="4580"/>
+          <w:tab w:val="left" w:pos="5496"/>
+          <w:tab w:val="left" w:pos="6412"/>
+          <w:tab w:val="left" w:pos="7328"/>
+          <w:tab w:val="left" w:pos="8244"/>
+          <w:tab w:val="left" w:pos="9160"/>
+          <w:tab w:val="left" w:pos="10076"/>
+          <w:tab w:val="left" w:pos="10992"/>
+          <w:tab w:val="left" w:pos="11908"/>
+          <w:tab w:val="left" w:pos="12824"/>
+          <w:tab w:val="left" w:pos="13740"/>
+          <w:tab w:val="left" w:pos="14656"/>
+        </w:tabs>
+        <w:spacing w:after="0" w:line="240" w:lineRule="auto"/>
+        <w:rPr>
+          <w:rFonts w:ascii="Courier New" w:eastAsia="Times New Roman" w:hAnsi="Courier New" w:cs="Courier New"/>
+          <w:sz w:val="20"/>
+          <w:szCs w:val="20"/>
+          <w:lang w:eastAsia="es-CO"/>
+        </w:rPr>
+      </w:pPr>
+      <w:proofErr w:type="gramStart"/>
+      <w:r>
+        <w:rPr>
+          <w:rFonts w:ascii="Courier New" w:eastAsia="Times New Roman" w:hAnsi="Courier New" w:cs="Courier New"/>
+          <w:sz w:val="20"/>
+          <w:szCs w:val="20"/>
+          <w:lang w:eastAsia="es-CO"/>
+        </w:rPr>
+        <w:t>./</w:t>
+      </w:r>
+      <w:proofErr w:type="gramEnd"/>
+      <w:r>
+        <w:rPr>
+          <w:rFonts w:ascii="Courier New" w:eastAsia="Times New Roman" w:hAnsi="Courier New" w:cs="Courier New"/>
+          <w:sz w:val="20"/>
+          <w:szCs w:val="20"/>
+          <w:lang w:eastAsia="es-CO"/>
+        </w:rPr>
+        <w:t>programa</w:t>
+      </w:r>
+    </w:p>
+    <w:p>
+      <w:pPr>
+        <w:spacing w:before="100" w:beforeAutospacing="1" w:after="100" w:afterAutospacing="1" w:line="240" w:lineRule="auto"/>
+        <w:outlineLvl w:val="2"/>
+        <w:rPr>
+          <w:rFonts w:ascii="Times New Roman" w:eastAsia="Times New Roman" w:hAnsi="Times New Roman" w:cs="Times New Roman"/>
+          <w:b/>
+          <w:bCs/>
+          <w:sz w:val="27"/>
+          <w:szCs w:val="27"/>
+          <w:lang w:eastAsia="es-CO"/>
+        </w:rPr>
+      </w:pPr>
+      <w:r>
+        <w:rPr>
+          <w:rFonts w:ascii="Segoe UI Emoji" w:eastAsia="Times New Roman" w:hAnsi="Segoe UI Emoji" w:cs="Segoe UI Emoji"/>
+          <w:b/>
+          <w:bCs/>
+          <w:sz w:val="27"/>
+          <w:szCs w:val="27"/>
+          <w:lang w:eastAsia="es-CO"/>
+        </w:rPr>
+        <w:t>🔹</w:t>
+      </w:r>
+      <w:r>
+        <w:rPr>
+          <w:rFonts w:ascii="Times New Roman" w:eastAsia="Times New Roman" w:hAnsi="Times New Roman" w:cs="Times New Roman"/>
+          <w:b/>
+          <w:bCs/>
+          <w:sz w:val="27"/>
+          <w:szCs w:val="27"/>
+          <w:lang w:eastAsia="es-CO"/>
+        </w:rPr>
+        <w:t xml:space="preserve"> En Windows:</w:t>
+      </w:r>
+    </w:p>
+    <w:p>
+      <w:pPr>
+        <w:tabs>
+          <w:tab w:val="left" w:pos="916"/>
+          <w:tab w:val="left" w:pos="1832"/>
+          <w:tab w:val="left" w:pos="2748"/>
+          <w:tab w:val="left" w:pos="3664"/>
+          <w:tab w:val="left" w:pos="4580"/>
+          <w:tab w:val="left" w:pos="5496"/>
+          <w:tab w:val="left" w:pos="6412"/>
+          <w:tab w:val="left" w:pos="7328"/>
+          <w:tab w:val="left" w:pos="8244"/>
+          <w:tab w:val="left" w:pos="9160"/>
+          <w:tab w:val="left" w:pos="10076"/>
+          <w:tab w:val="left" w:pos="10992"/>
+          <w:tab w:val="left" w:pos="11908"/>
+          <w:tab w:val="left" w:pos="12824"/>
+          <w:tab w:val="left" w:pos="13740"/>
+          <w:tab w:val="left" w:pos="14656"/>
+        </w:tabs>
+        <w:spacing w:after="0" w:line="240" w:lineRule="auto"/>
+        <w:rPr>
+          <w:rFonts w:ascii="Courier New" w:eastAsia="Times New Roman" w:hAnsi="Courier New" w:cs="Courier New"/>
+          <w:sz w:val="20"/>
+          <w:szCs w:val="20"/>
+          <w:lang w:eastAsia="es-CO"/>
+        </w:rPr>
+      </w:pPr>
+      <w:r>
+        <w:rPr>
+          <w:rFonts w:ascii="Courier New" w:eastAsia="Times New Roman" w:hAnsi="Courier New" w:cs="Courier New"/>
+          <w:sz w:val="20"/>
+          <w:szCs w:val="20"/>
+          <w:lang w:eastAsia="es-CO"/>
+        </w:rPr>
+        <w:t>programa.exe</w:t>
+      </w:r>
+    </w:p>
+    <w:p>
+      <w:pPr>
+        <w:spacing w:before="100" w:beforeAutospacing="1" w:after="100" w:afterAutospacing="1" w:line="240" w:lineRule="auto"/>
+        <w:rPr>
+          <w:rFonts w:ascii="Times New Roman" w:eastAsia="Times New Roman" w:hAnsi="Times New Roman" w:cs="Times New Roman"/>
+          <w:sz w:val="24"/>
+          <w:szCs w:val="24"/>
+          <w:lang w:eastAsia="es-CO"/>
+        </w:rPr>
+      </w:pPr>
+      <w:r>
+        <w:rPr>
+          <w:rFonts w:ascii="Times New Roman" w:eastAsia="Times New Roman" w:hAnsi="Times New Roman" w:cs="Times New Roman"/>
+          <w:sz w:val="24"/>
+          <w:szCs w:val="24"/>
+          <w:lang w:eastAsia="es-CO"/>
+        </w:rPr>
+        <w:t>Esto iniciará el sistema de procesamiento de imágenes en la terminal.</w:t>
+      </w:r>
+    </w:p>
+    <w:p>
+      <w:pPr>
+        <w:spacing w:after="0" w:line="240" w:lineRule="auto"/>
+        <w:rPr>
+          <w:rFonts w:ascii="Times New Roman" w:eastAsia="Times New Roman" w:hAnsi="Times New Roman" w:cs="Times New Roman"/>
+          <w:sz w:val="24"/>
+          <w:szCs w:val="24"/>
+          <w:lang w:eastAsia="es-CO"/>
+        </w:rPr>
+      </w:pPr>
+      <w:r>
+        <w:rPr>
+          <w:rFonts w:ascii="Times New Roman" w:eastAsia="Times New Roman" w:hAnsi="Times New Roman" w:cs="Times New Roman"/>
+          <w:sz w:val="24"/>
+          <w:szCs w:val="24"/>
+          <w:lang w:eastAsia="es-CO"/>
+        </w:rPr>
+        <w:pict w14:anchorId="4D46D115">
+          <v:rect id="_x0000_i1032" style="width:0;height:1.5pt" o:hralign="center" o:hrstd="t" o:hr="t" fillcolor="#a0a0a0" stroked="f"/>
+        </w:pict>
+      </w:r>
+    </w:p>
+    <w:p>
+      <w:pPr>
+        <w:spacing w:before="100" w:beforeAutospacing="1" w:after="100" w:afterAutospacing="1" w:line="240" w:lineRule="auto"/>
+        <w:outlineLvl w:val="1"/>
+        <w:rPr>
+          <w:rFonts w:ascii="Times New Roman" w:eastAsia="Times New Roman" w:hAnsi="Times New Roman" w:cs="Times New Roman"/>
+          <w:b/>
+          <w:bCs/>
+          <w:sz w:val="36"/>
+          <w:szCs w:val="36"/>
+          <w:lang w:eastAsia="es-CO"/>
+        </w:rPr>
+      </w:pPr>
+      <w:r>
+        <w:rPr>
+          <w:rFonts w:ascii="Times New Roman" w:eastAsia="Times New Roman" w:hAnsi="Times New Roman" w:cs="Times New Roman"/>
+          <w:b/>
+          <w:bCs/>
+          <w:sz w:val="36"/>
+          <w:szCs w:val="36"/>
+          <w:lang w:eastAsia="es-CO"/>
+        </w:rPr>
+        <w:t>4. Uso de los Comandos en el Programa</w:t>
+      </w:r>
+    </w:p>
+    <w:p>
+      <w:pPr>
+        <w:spacing w:before="100" w:beforeAutospacing="1" w:after="100" w:afterAutospacing="1" w:line="240" w:lineRule="auto"/>
+        <w:rPr>
+          <w:rFonts w:ascii="Times New Roman" w:eastAsia="Times New Roman" w:hAnsi="Times New Roman" w:cs="Times New Roman"/>
+          <w:sz w:val="24"/>
+          <w:szCs w:val="24"/>
+          <w:lang w:eastAsia="es-CO"/>
+        </w:rPr>
+      </w:pPr>
+      <w:r>
+        <w:rPr>
+          <w:rFonts w:ascii="Times New Roman" w:eastAsia="Times New Roman" w:hAnsi="Times New Roman" w:cs="Times New Roman"/>
+          <w:sz w:val="24"/>
+          <w:szCs w:val="24"/>
+          <w:lang w:eastAsia="es-CO"/>
+        </w:rPr>
+        <w:t>Para utilizar el programa, siga las instrucciones que se muestran en la terminal después de ejecutar el comando de salida.</w:t>
+      </w:r>
+    </w:p>
+    <w:p>
+      <w:pPr>
+        <w:spacing w:after="0" w:line="240" w:lineRule="auto"/>
+        <w:rPr>
+          <w:rFonts w:ascii="Times New Roman" w:eastAsia="Times New Roman" w:hAnsi="Times New Roman" w:cs="Times New Roman"/>
+          <w:sz w:val="24"/>
+          <w:szCs w:val="24"/>
+          <w:lang w:eastAsia="es-CO"/>
+        </w:rPr>
+      </w:pPr>
+      <w:r>
+        <w:rPr>
+          <w:rFonts w:ascii="Times New Roman" w:eastAsia="Times New Roman" w:hAnsi="Times New Roman" w:cs="Times New Roman"/>
+          <w:sz w:val="24"/>
+          <w:szCs w:val="24"/>
+          <w:lang w:eastAsia="es-CO"/>
+        </w:rPr>
+        <w:pict w14:anchorId="30CFFC94">
+          <v:rect id="_x0000_i1033" style="width:0;height:1.5pt" o:hralign="center" o:hrstd="t" o:hr="t" fillcolor="#a0a0a0" stroked="f"/>
+        </w:pict>
       </w:r>
     </w:p>
     <w:p/>
@@ -3466,6 +4386,119 @@
     </w:lvl>
   </w:abstractNum>
   <w:abstractNum w:abstractNumId="6" w15:restartNumberingAfterBreak="0">
+    <w:nsid w:val="2FE75D5D"/>
+    <w:multiLevelType w:val="multilevel"/>
+    <w:tmpl w:val="E430B9AE"/>
+    <w:lvl w:ilvl="0">
+      <w:start w:val="1"/>
+      <w:numFmt w:val="decimal"/>
+      <w:lvlText w:val="%1."/>
+      <w:lvlJc w:val="left"/>
+      <w:pPr>
+        <w:tabs>
+          <w:tab w:val="num" w:pos="720"/>
+        </w:tabs>
+        <w:ind w:left="720" w:hanging="360"/>
+      </w:pPr>
+    </w:lvl>
+    <w:lvl w:ilvl="1" w:tentative="1">
+      <w:start w:val="1"/>
+      <w:numFmt w:val="decimal"/>
+      <w:lvlText w:val="%2."/>
+      <w:lvlJc w:val="left"/>
+      <w:pPr>
+        <w:tabs>
+          <w:tab w:val="num" w:pos="1440"/>
+        </w:tabs>
+        <w:ind w:left="1440" w:hanging="360"/>
+      </w:pPr>
+    </w:lvl>
+    <w:lvl w:ilvl="2" w:tentative="1">
+      <w:start w:val="1"/>
+      <w:numFmt w:val="decimal"/>
+      <w:lvlText w:val="%3."/>
+      <w:lvlJc w:val="left"/>
+      <w:pPr>
+        <w:tabs>
+          <w:tab w:val="num" w:pos="2160"/>
+        </w:tabs>
+        <w:ind w:left="2160" w:hanging="360"/>
+      </w:pPr>
+    </w:lvl>
+    <w:lvl w:ilvl="3" w:tentative="1">
+      <w:start w:val="1"/>
+      <w:numFmt w:val="decimal"/>
+      <w:lvlText w:val="%4."/>
+      <w:lvlJc w:val="left"/>
+      <w:pPr>
+        <w:tabs>
+          <w:tab w:val="num" w:pos="2880"/>
+        </w:tabs>
+        <w:ind w:left="2880" w:hanging="360"/>
+      </w:pPr>
+    </w:lvl>
+    <w:lvl w:ilvl="4" w:tentative="1">
+      <w:start w:val="1"/>
+      <w:numFmt w:val="decimal"/>
+      <w:lvlText w:val="%5."/>
+      <w:lvlJc w:val="left"/>
+      <w:pPr>
+        <w:tabs>
+          <w:tab w:val="num" w:pos="3600"/>
+        </w:tabs>
+        <w:ind w:left="3600" w:hanging="360"/>
+      </w:pPr>
+    </w:lvl>
+    <w:lvl w:ilvl="5" w:tentative="1">
+      <w:start w:val="1"/>
+      <w:numFmt w:val="decimal"/>
+      <w:lvlText w:val="%6."/>
+      <w:lvlJc w:val="left"/>
+      <w:pPr>
+        <w:tabs>
+          <w:tab w:val="num" w:pos="4320"/>
+        </w:tabs>
+        <w:ind w:left="4320" w:hanging="360"/>
+      </w:pPr>
+    </w:lvl>
+    <w:lvl w:ilvl="6" w:tentative="1">
+      <w:start w:val="1"/>
+      <w:numFmt w:val="decimal"/>
+      <w:lvlText w:val="%7."/>
+      <w:lvlJc w:val="left"/>
+      <w:pPr>
+        <w:tabs>
+          <w:tab w:val="num" w:pos="5040"/>
+        </w:tabs>
+        <w:ind w:left="5040" w:hanging="360"/>
+      </w:pPr>
+    </w:lvl>
+    <w:lvl w:ilvl="7" w:tentative="1">
+      <w:start w:val="1"/>
+      <w:numFmt w:val="decimal"/>
+      <w:lvlText w:val="%8."/>
+      <w:lvlJc w:val="left"/>
+      <w:pPr>
+        <w:tabs>
+          <w:tab w:val="num" w:pos="5760"/>
+        </w:tabs>
+        <w:ind w:left="5760" w:hanging="360"/>
+      </w:pPr>
+    </w:lvl>
+    <w:lvl w:ilvl="8" w:tentative="1">
+      <w:start w:val="1"/>
+      <w:numFmt w:val="decimal"/>
+      <w:lvlText w:val="%9."/>
+      <w:lvlJc w:val="left"/>
+      <w:pPr>
+        <w:tabs>
+          <w:tab w:val="num" w:pos="6480"/>
+        </w:tabs>
+        <w:ind w:left="6480" w:hanging="360"/>
+      </w:pPr>
+    </w:lvl>
+  </w:abstractNum>
+  <w:abstractNum w:abstractNumId="7" w15:restartNumberingAfterBreak="0">
     <w:nsid w:val="48982C28"/>
     <w:multiLevelType w:val="multilevel"/>
     <w:tmpl w:val="77D2100E"/>
@@ -3614,7 +4647,7 @@
       </w:rPr>
     </w:lvl>
   </w:abstractNum>
-  <w:abstractNum w:abstractNumId="7" w15:restartNumberingAfterBreak="0">
+  <w:abstractNum w:abstractNumId="8" w15:restartNumberingAfterBreak="0">
     <w:nsid w:val="5ACE565F"/>
     <w:multiLevelType w:val="multilevel"/>
     <w:tmpl w:val="A686F1E8"/>
@@ -3763,7 +4796,7 @@
       </w:rPr>
     </w:lvl>
   </w:abstractNum>
-  <w:abstractNum w:abstractNumId="8" w15:restartNumberingAfterBreak="0">
+  <w:abstractNum w:abstractNumId="9" w15:restartNumberingAfterBreak="0">
     <w:nsid w:val="755E6941"/>
     <w:multiLevelType w:val="multilevel"/>
     <w:tmpl w:val="854E80D2"/>
@@ -3912,7 +4945,7 @@
       </w:rPr>
     </w:lvl>
   </w:abstractNum>
-  <w:abstractNum w:abstractNumId="9" w15:restartNumberingAfterBreak="0">
+  <w:abstractNum w:abstractNumId="10" w15:restartNumberingAfterBreak="0">
     <w:nsid w:val="78E3605D"/>
     <w:multiLevelType w:val="multilevel"/>
     <w:tmpl w:val="12C46C76"/>
@@ -4062,16 +5095,16 @@
     </w:lvl>
   </w:abstractNum>
   <w:num w:numId="1">
-    <w:abstractNumId w:val="7"/>
+    <w:abstractNumId w:val="8"/>
   </w:num>
   <w:num w:numId="2">
-    <w:abstractNumId w:val="9"/>
+    <w:abstractNumId w:val="10"/>
   </w:num>
   <w:num w:numId="3">
     <w:abstractNumId w:val="5"/>
   </w:num>
   <w:num w:numId="4">
-    <w:abstractNumId w:val="6"/>
+    <w:abstractNumId w:val="7"/>
   </w:num>
   <w:num w:numId="5">
     <w:abstractNumId w:val="2"/>
@@ -4086,10 +5119,13 @@
     <w:abstractNumId w:val="4"/>
   </w:num>
   <w:num w:numId="9">
-    <w:abstractNumId w:val="8"/>
+    <w:abstractNumId w:val="9"/>
   </w:num>
   <w:num w:numId="10">
     <w:abstractNumId w:val="3"/>
+  </w:num>
+  <w:num w:numId="11">
+    <w:abstractNumId w:val="6"/>
   </w:num>
 </w:numbering>
 </file>
@@ -4557,6 +5593,7 @@
   <w:style w:type="character" w:default="1" w:styleId="Fuentedeprrafopredeter">
     <w:name w:val="Default Paragraph Font"/>
     <w:uiPriority w:val="1"/>
+    <w:semiHidden/>
     <w:unhideWhenUsed/>
   </w:style>
   <w:style w:type="table" w:default="1" w:styleId="Tablanormal">

</xml_diff>